<commit_message>
Add "‪C:\HVAC\setup\MSCAL.OCX" setup step.
</commit_message>
<xml_diff>
--- a/SetupInstruction/SetupInstruction.docx
+++ b/SetupInstruction/SetupInstruction.docx
@@ -124,8 +124,6 @@
       <w:r>
         <w:t xml:space="preserve"> software)</w:t>
       </w:r>
-      <w:bookmarkStart w:id="0" w:name="_GoBack"/>
-      <w:bookmarkEnd w:id="0"/>
     </w:p>
     <w:p>
       <w:r>
@@ -377,6 +375,9 @@
         <w:br/>
       </w:r>
       <w:r>
+        <w:rPr>
+          <w:noProof/>
+        </w:rPr>
         <w:drawing>
           <wp:inline distT="0" distB="0" distL="0" distR="0" wp14:anchorId="0B0C0A42" wp14:editId="52F1C48B">
             <wp:extent cx="2085975" cy="2085975"/>
@@ -440,6 +441,9 @@
         <w:br/>
       </w:r>
       <w:r>
+        <w:rPr>
+          <w:noProof/>
+        </w:rPr>
         <w:drawing>
           <wp:inline distT="0" distB="0" distL="0" distR="0" wp14:anchorId="2C10D21A" wp14:editId="1C58F6A1">
             <wp:extent cx="1849554" cy="1228725"/>
@@ -486,8 +490,34 @@
         </w:numPr>
       </w:pPr>
       <w:r>
+        <w:t xml:space="preserve">Open the command prompt, type “regsvr32 </w:t>
+      </w:r>
+      <w:dir w:val="ltr">
+        <w:r>
+          <w:t>C:\HVAC\setup\MSCAL.OCX</w:t>
+        </w:r>
+        <w:r>
+          <w:t>” and ENTER.</w:t>
+        </w:r>
+        <w:r>
+          <w:br/>
+          <w:t>This step to enable the calendar on history tab of software GUI.</w:t>
+        </w:r>
+      </w:dir>
+    </w:p>
+    <w:p>
+      <w:pPr>
+        <w:pStyle w:val="ListParagraph"/>
+        <w:numPr>
+          <w:ilvl w:val="0"/>
+          <w:numId w:val="1"/>
+        </w:numPr>
+      </w:pPr>
+      <w:r>
         <w:t>Setup COVA.</w:t>
       </w:r>
+      <w:bookmarkStart w:id="0" w:name="_GoBack"/>
+      <w:bookmarkEnd w:id="0"/>
     </w:p>
     <w:p>
       <w:proofErr w:type="gramStart"/>

</xml_diff>

<commit_message>
add "INSTALL THE LICENSE" wording
</commit_message>
<xml_diff>
--- a/SetupInstruction/SetupInstruction.docx
+++ b/SetupInstruction/SetupInstruction.docx
@@ -322,6 +322,21 @@
         <w:br/>
         <w:t xml:space="preserve"> It will auto install step C-F for you.</w:t>
       </w:r>
+      <w:r>
+        <w:rPr>
+          <w:rFonts w:hint="cs"/>
+          <w:cs/>
+        </w:rPr>
+        <w:t xml:space="preserve"> </w:t>
+      </w:r>
+      <w:r>
+        <w:rPr>
+          <w:b/>
+          <w:bCs/>
+          <w:color w:val="FF0000"/>
+        </w:rPr>
+        <w:t>DO NOT FORGET TO INSTALL THE LICENSE</w:t>
+      </w:r>
     </w:p>
     <w:p>
       <w:pPr>
@@ -346,6 +361,8 @@
       <w:r>
         <w:t>When the PC come back, Copy HVAC folder from backup to C:\HVAC\.</w:t>
       </w:r>
+      <w:bookmarkStart w:id="0" w:name="_GoBack"/>
+      <w:bookmarkEnd w:id="0"/>
     </w:p>
     <w:p>
       <w:pPr>
@@ -503,6 +520,9 @@
           <w:br/>
           <w:t>This step to enable the calendar on history tab of software GUI.</w:t>
         </w:r>
+        <w:r>
+          <w:t>‬</w:t>
+        </w:r>
       </w:dir>
     </w:p>
     <w:p>
@@ -516,8 +536,6 @@
       <w:r>
         <w:t>Setup COVA.</w:t>
       </w:r>
-      <w:bookmarkStart w:id="0" w:name="_GoBack"/>
-      <w:bookmarkEnd w:id="0"/>
     </w:p>
     <w:p>
       <w:proofErr w:type="gramStart"/>

</xml_diff>